<commit_message>
prob css h1 corrigé
</commit_message>
<xml_diff>
--- a/Symfony/taches.docx
+++ b/Symfony/taches.docx
@@ -62,7 +62,15 @@
         <w:pStyle w:val="Sansinterligne"/>
       </w:pPr>
       <w:r>
-        <w:t>- affichage du détails des livres (infos supplémentaire en js)</w:t>
+        <w:t xml:space="preserve">- affichage du détails des livres (infos supplémentaire en </w:t>
+      </w:r>
+      <w:proofErr w:type="spellStart"/>
+      <w:r>
+        <w:t>js</w:t>
+      </w:r>
+      <w:proofErr w:type="spellEnd"/>
+      <w:r>
+        <w:t>)</w:t>
       </w:r>
     </w:p>
     <w:p>
@@ -73,7 +81,15 @@
         <w:t>- affichage des tri, pagination</w:t>
       </w:r>
       <w:r>
-        <w:t xml:space="preserve"> (ajax)</w:t>
+        <w:t xml:space="preserve"> (</w:t>
+      </w:r>
+      <w:proofErr w:type="spellStart"/>
+      <w:r>
+        <w:t>ajax</w:t>
+      </w:r>
+      <w:proofErr w:type="spellEnd"/>
+      <w:r>
+        <w:t>)</w:t>
       </w:r>
     </w:p>
     <w:p>
@@ -84,7 +100,15 @@
         <w:t>- affichage des catégories, mot-clé</w:t>
       </w:r>
       <w:r>
-        <w:t xml:space="preserve"> (ajax)</w:t>
+        <w:t xml:space="preserve"> (</w:t>
+      </w:r>
+      <w:proofErr w:type="spellStart"/>
+      <w:r>
+        <w:t>ajax</w:t>
+      </w:r>
+      <w:proofErr w:type="spellEnd"/>
+      <w:r>
+        <w:t>)</w:t>
       </w:r>
     </w:p>
     <w:p>
@@ -95,7 +119,15 @@
         <w:t>- ajout au panier</w:t>
       </w:r>
       <w:r>
-        <w:t xml:space="preserve"> (ajax)</w:t>
+        <w:t xml:space="preserve"> (</w:t>
+      </w:r>
+      <w:proofErr w:type="spellStart"/>
+      <w:r>
+        <w:t>ajax</w:t>
+      </w:r>
+      <w:proofErr w:type="spellEnd"/>
+      <w:r>
+        <w:t>)</w:t>
       </w:r>
     </w:p>
     <w:p>
@@ -141,11 +173,6 @@
       <w:pPr>
         <w:pStyle w:val="Sansinterligne"/>
       </w:pPr>
-    </w:p>
-    <w:p>
-      <w:pPr>
-        <w:pStyle w:val="Sansinterligne"/>
-      </w:pPr>
       <w:r>
         <w:t>Compte</w:t>
       </w:r>
@@ -168,8 +195,13 @@
         <w:pStyle w:val="Sansinterligne"/>
       </w:pPr>
       <w:r>
-        <w:t>- modification du mdp</w:t>
-      </w:r>
+        <w:t xml:space="preserve">- modification du </w:t>
+      </w:r>
+      <w:proofErr w:type="spellStart"/>
+      <w:r>
+        <w:t>mdp</w:t>
+      </w:r>
+      <w:proofErr w:type="spellEnd"/>
     </w:p>
     <w:p>
       <w:pPr>
@@ -192,10 +224,23 @@
         <w:pStyle w:val="Sansinterligne"/>
       </w:pPr>
       <w:r>
-        <w:t>- desabonnement</w:t>
-      </w:r>
-      <w:r>
-        <w:t xml:space="preserve"> avec captcha avec raison de se désabonner (rediriger)</w:t>
+        <w:t xml:space="preserve">- </w:t>
+      </w:r>
+      <w:proofErr w:type="spellStart"/>
+      <w:r>
+        <w:t>desabonnement</w:t>
+      </w:r>
+      <w:proofErr w:type="spellEnd"/>
+      <w:r>
+        <w:t xml:space="preserve"> avec </w:t>
+      </w:r>
+      <w:proofErr w:type="spellStart"/>
+      <w:r>
+        <w:t>captcha</w:t>
+      </w:r>
+      <w:proofErr w:type="spellEnd"/>
+      <w:r>
+        <w:t xml:space="preserve"> avec raison de se désabonner (rediriger)</w:t>
       </w:r>
     </w:p>
     <w:p>
@@ -211,6 +256,7 @@
           <w:sz w:val="24"/>
           <w:szCs w:val="24"/>
           <w:u w:val="single"/>
+          <w:lang w:val="en-US"/>
         </w:rPr>
       </w:pPr>
       <w:r>
@@ -219,6 +265,7 @@
           <w:sz w:val="24"/>
           <w:szCs w:val="24"/>
           <w:u w:val="single"/>
+          <w:lang w:val="en-US"/>
         </w:rPr>
         <w:t>SITE RECRUTEMENT EMPLOI/STAGE</w:t>
       </w:r>
@@ -226,8 +273,14 @@
     <w:p>
       <w:pPr>
         <w:pStyle w:val="Sansinterligne"/>
-      </w:pPr>
-      <w:r>
+        <w:rPr>
+          <w:lang w:val="en-US"/>
+        </w:rPr>
+      </w:pPr>
+      <w:r>
+        <w:rPr>
+          <w:lang w:val="en-US"/>
+        </w:rPr>
         <w:t>indeed</w:t>
       </w:r>
     </w:p>
@@ -238,94 +291,60 @@
           <w:lang w:val="en-US"/>
         </w:rPr>
       </w:pPr>
+      <w:proofErr w:type="spellStart"/>
       <w:r>
         <w:rPr>
           <w:lang w:val="en-US"/>
         </w:rPr>
         <w:t>Alsacreation</w:t>
       </w:r>
-    </w:p>
-    <w:p>
-      <w:pPr>
-        <w:pStyle w:val="Sansinterligne"/>
-        <w:rPr>
-          <w:lang w:val="en-US"/>
-        </w:rPr>
-      </w:pPr>
-      <w:r>
-        <w:rPr>
-          <w:lang w:val="en-US"/>
-        </w:rPr>
+      <w:proofErr w:type="spellEnd"/>
+    </w:p>
+    <w:p>
+      <w:pPr>
+        <w:pStyle w:val="Sansinterligne"/>
+      </w:pPr>
+      <w:r>
         <w:t>Remixjob</w:t>
       </w:r>
     </w:p>
     <w:p>
       <w:pPr>
         <w:pStyle w:val="Sansinterligne"/>
-        <w:rPr>
-          <w:lang w:val="en-US"/>
-        </w:rPr>
-      </w:pPr>
-      <w:r>
-        <w:rPr>
-          <w:lang w:val="en-US"/>
-        </w:rPr>
+      </w:pPr>
+      <w:r>
         <w:t>Aidostage</w:t>
       </w:r>
     </w:p>
     <w:p>
       <w:pPr>
         <w:pStyle w:val="Sansinterligne"/>
-        <w:rPr>
-          <w:lang w:val="en-US"/>
-        </w:rPr>
-      </w:pPr>
-      <w:r>
-        <w:rPr>
-          <w:lang w:val="en-US"/>
-        </w:rPr>
+      </w:pPr>
+      <w:r>
         <w:t>Etudiant</w:t>
       </w:r>
     </w:p>
     <w:p>
       <w:pPr>
         <w:pStyle w:val="Sansinterligne"/>
-        <w:rPr>
-          <w:lang w:val="en-US"/>
-        </w:rPr>
-      </w:pPr>
-      <w:r>
-        <w:rPr>
-          <w:lang w:val="en-US"/>
-        </w:rPr>
+      </w:pPr>
+      <w:r>
         <w:t>Qapa</w:t>
       </w:r>
     </w:p>
     <w:p>
       <w:pPr>
         <w:pStyle w:val="Sansinterligne"/>
-        <w:rPr>
-          <w:lang w:val="en-US"/>
-        </w:rPr>
-      </w:pPr>
-      <w:r>
-        <w:rPr>
-          <w:lang w:val="en-US"/>
-        </w:rPr>
+      </w:pPr>
+      <w:r>
         <w:t>Jobteaser</w:t>
       </w:r>
     </w:p>
     <w:p>
       <w:pPr>
         <w:pStyle w:val="Sansinterligne"/>
-        <w:rPr>
-          <w:lang w:val="en-US"/>
-        </w:rPr>
-      </w:pPr>
-      <w:r>
-        <w:rPr>
-          <w:lang w:val="en-US"/>
-        </w:rPr>
+      </w:pPr>
+      <w:r>
         <w:t>Placeojeunes</w:t>
       </w:r>
     </w:p>
@@ -336,110 +355,126 @@
           <w:lang w:val="en-US"/>
         </w:rPr>
       </w:pPr>
+      <w:proofErr w:type="spellStart"/>
       <w:r>
         <w:rPr>
           <w:lang w:val="en-US"/>
         </w:rPr>
         <w:t>jobintree</w:t>
       </w:r>
-    </w:p>
-    <w:p>
-      <w:pPr>
-        <w:pStyle w:val="Sansinterligne"/>
-        <w:rPr>
-          <w:lang w:val="en-US"/>
-        </w:rPr>
-      </w:pPr>
+      <w:proofErr w:type="spellEnd"/>
+    </w:p>
+    <w:p>
+      <w:pPr>
+        <w:pStyle w:val="Sansinterligne"/>
+        <w:rPr>
+          <w:lang w:val="en-US"/>
+        </w:rPr>
+      </w:pPr>
+      <w:proofErr w:type="spellStart"/>
       <w:r>
         <w:rPr>
           <w:lang w:val="en-US"/>
         </w:rPr>
         <w:t>jobijoba</w:t>
       </w:r>
-    </w:p>
-    <w:p>
-      <w:pPr>
-        <w:pStyle w:val="Sansinterligne"/>
-        <w:rPr>
-          <w:lang w:val="en-US"/>
-        </w:rPr>
-      </w:pPr>
+      <w:proofErr w:type="spellEnd"/>
+    </w:p>
+    <w:p>
+      <w:pPr>
+        <w:pStyle w:val="Sansinterligne"/>
+        <w:rPr>
+          <w:lang w:val="en-US"/>
+        </w:rPr>
+      </w:pPr>
+      <w:proofErr w:type="spellStart"/>
       <w:r>
         <w:rPr>
           <w:lang w:val="en-US"/>
         </w:rPr>
         <w:t>chooseyourboss</w:t>
       </w:r>
-    </w:p>
-    <w:p>
-      <w:pPr>
-        <w:pStyle w:val="Sansinterligne"/>
-        <w:rPr>
-          <w:lang w:val="en-US"/>
-        </w:rPr>
-      </w:pPr>
+      <w:proofErr w:type="spellEnd"/>
+    </w:p>
+    <w:p>
+      <w:pPr>
+        <w:pStyle w:val="Sansinterligne"/>
+        <w:rPr>
+          <w:lang w:val="en-US"/>
+        </w:rPr>
+      </w:pPr>
+      <w:proofErr w:type="spellStart"/>
       <w:r>
         <w:rPr>
           <w:lang w:val="en-US"/>
         </w:rPr>
         <w:t>trovit</w:t>
       </w:r>
-    </w:p>
-    <w:p>
-      <w:pPr>
-        <w:pStyle w:val="Sansinterligne"/>
-        <w:rPr>
-          <w:lang w:val="en-US"/>
-        </w:rPr>
-      </w:pPr>
+      <w:proofErr w:type="spellEnd"/>
+    </w:p>
+    <w:p>
+      <w:pPr>
+        <w:pStyle w:val="Sansinterligne"/>
+        <w:rPr>
+          <w:lang w:val="en-US"/>
+        </w:rPr>
+      </w:pPr>
+      <w:proofErr w:type="spellStart"/>
       <w:r>
         <w:rPr>
           <w:lang w:val="en-US"/>
         </w:rPr>
         <w:t>kapstage</w:t>
       </w:r>
-    </w:p>
-    <w:p>
-      <w:pPr>
-        <w:pStyle w:val="Sansinterligne"/>
-        <w:rPr>
-          <w:lang w:val="en-US"/>
-        </w:rPr>
-      </w:pPr>
+      <w:proofErr w:type="spellEnd"/>
+    </w:p>
+    <w:p>
+      <w:pPr>
+        <w:pStyle w:val="Sansinterligne"/>
+        <w:rPr>
+          <w:lang w:val="en-US"/>
+        </w:rPr>
+      </w:pPr>
+      <w:proofErr w:type="spellStart"/>
       <w:r>
         <w:rPr>
           <w:lang w:val="en-US"/>
         </w:rPr>
         <w:t>iquesta</w:t>
       </w:r>
-    </w:p>
-    <w:p>
-      <w:pPr>
-        <w:pStyle w:val="Sansinterligne"/>
-        <w:rPr>
-          <w:lang w:val="en-US"/>
-        </w:rPr>
-      </w:pPr>
+      <w:proofErr w:type="spellEnd"/>
+    </w:p>
+    <w:p>
+      <w:pPr>
+        <w:pStyle w:val="Sansinterligne"/>
+        <w:rPr>
+          <w:lang w:val="en-US"/>
+        </w:rPr>
+      </w:pPr>
+      <w:proofErr w:type="spellStart"/>
       <w:r>
         <w:rPr>
           <w:lang w:val="en-US"/>
         </w:rPr>
         <w:t>Openclassroom</w:t>
       </w:r>
-    </w:p>
-    <w:p>
-      <w:pPr>
-        <w:pStyle w:val="Sansinterligne"/>
-        <w:rPr>
-          <w:lang w:val="en-US"/>
-        </w:rPr>
-      </w:pPr>
+      <w:proofErr w:type="spellEnd"/>
+    </w:p>
+    <w:p>
+      <w:pPr>
+        <w:pStyle w:val="Sansinterligne"/>
+        <w:rPr>
+          <w:lang w:val="en-US"/>
+        </w:rPr>
+      </w:pPr>
+      <w:proofErr w:type="spellStart"/>
       <w:r>
         <w:rPr>
           <w:lang w:val="en-US"/>
         </w:rPr>
         <w:t>lesjeudis</w:t>
       </w:r>
+      <w:proofErr w:type="spellEnd"/>
     </w:p>
     <w:p>
       <w:pPr>
@@ -462,12 +497,28 @@
           <w:lang w:val="en-US"/>
         </w:rPr>
       </w:pPr>
-      <w:r>
-        <w:rPr>
-          <w:lang w:val="en-US"/>
-        </w:rPr>
-        <w:t>Keljob/kelstage</w:t>
-      </w:r>
+      <w:proofErr w:type="spellStart"/>
+      <w:r>
+        <w:rPr>
+          <w:lang w:val="en-US"/>
+        </w:rPr>
+        <w:t>Keljob</w:t>
+      </w:r>
+      <w:proofErr w:type="spellEnd"/>
+      <w:r>
+        <w:rPr>
+          <w:lang w:val="en-US"/>
+        </w:rPr>
+        <w:t>/</w:t>
+      </w:r>
+      <w:proofErr w:type="spellStart"/>
+      <w:r>
+        <w:rPr>
+          <w:lang w:val="en-US"/>
+        </w:rPr>
+        <w:t>kelstage</w:t>
+      </w:r>
+      <w:proofErr w:type="spellEnd"/>
     </w:p>
     <w:p>
       <w:pPr>
@@ -490,54 +541,62 @@
           <w:lang w:val="en-US"/>
         </w:rPr>
       </w:pPr>
+      <w:proofErr w:type="spellStart"/>
       <w:r>
         <w:rPr>
           <w:lang w:val="en-US"/>
         </w:rPr>
         <w:t>Linkedin</w:t>
       </w:r>
-    </w:p>
-    <w:p>
-      <w:pPr>
-        <w:pStyle w:val="Sansinterligne"/>
-        <w:rPr>
-          <w:lang w:val="en-US"/>
-        </w:rPr>
-      </w:pPr>
+      <w:proofErr w:type="spellEnd"/>
+    </w:p>
+    <w:p>
+      <w:pPr>
+        <w:pStyle w:val="Sansinterligne"/>
+        <w:rPr>
+          <w:lang w:val="en-US"/>
+        </w:rPr>
+      </w:pPr>
+      <w:proofErr w:type="spellStart"/>
       <w:r>
         <w:rPr>
           <w:lang w:val="en-US"/>
         </w:rPr>
         <w:t>Viadeo</w:t>
       </w:r>
-    </w:p>
-    <w:p>
-      <w:pPr>
-        <w:pStyle w:val="Sansinterligne"/>
-        <w:rPr>
-          <w:lang w:val="en-US"/>
-        </w:rPr>
-      </w:pPr>
+      <w:proofErr w:type="spellEnd"/>
+    </w:p>
+    <w:p>
+      <w:pPr>
+        <w:pStyle w:val="Sansinterligne"/>
+        <w:rPr>
+          <w:lang w:val="en-US"/>
+        </w:rPr>
+      </w:pPr>
+      <w:proofErr w:type="spellStart"/>
       <w:r>
         <w:rPr>
           <w:lang w:val="en-US"/>
         </w:rPr>
         <w:t>cadreemploi</w:t>
       </w:r>
-    </w:p>
-    <w:p>
-      <w:pPr>
-        <w:pStyle w:val="Sansinterligne"/>
-        <w:rPr>
-          <w:lang w:val="en-US"/>
-        </w:rPr>
-      </w:pPr>
+      <w:proofErr w:type="spellEnd"/>
+    </w:p>
+    <w:p>
+      <w:pPr>
+        <w:pStyle w:val="Sansinterligne"/>
+        <w:rPr>
+          <w:lang w:val="en-US"/>
+        </w:rPr>
+      </w:pPr>
+      <w:proofErr w:type="spellStart"/>
       <w:r>
         <w:rPr>
           <w:lang w:val="en-US"/>
         </w:rPr>
         <w:t>developpez</w:t>
       </w:r>
+      <w:proofErr w:type="spellEnd"/>
     </w:p>
     <w:sectPr>
       <w:pgSz w:w="11906" w:h="16838"/>

</xml_diff>